<commit_message>
Added Use Case and Package Diagrams
added the package diagram and game screen use case diagram
</commit_message>
<xml_diff>
--- a/Phase_2/UseCases/Selecting Loadouts.docx
+++ b/Phase_2/UseCases/Selecting Loadouts.docx
@@ -15,7 +15,16 @@
           <w:b/>
           <w:sz w:val="28"/>
         </w:rPr>
-        <w:t>Selecting Loadouts</w:t>
+        <w:t>Swapping</w:t>
+      </w:r>
+      <w:bookmarkStart w:id="0" w:name="_GoBack"/>
+      <w:bookmarkEnd w:id="0"/>
+      <w:r>
+        <w:rPr>
+          <w:b/>
+          <w:sz w:val="28"/>
+        </w:rPr>
+        <w:t xml:space="preserve"> Loadouts</w:t>
       </w:r>
     </w:p>
     <w:p>
@@ -53,10 +62,7 @@
         <w:t>player</w:t>
       </w:r>
       <w:r>
-        <w:t xml:space="preserve"> enters </w:t>
-      </w:r>
-      <w:r>
-        <w:t xml:space="preserve">a </w:t>
+        <w:t xml:space="preserve"> enters a </w:t>
       </w:r>
       <w:r>
         <w:rPr>
@@ -174,12 +180,7 @@
         <w:t xml:space="preserve"> the inventory overlay: </w:t>
       </w:r>
       <w:r>
-        <w:t>O</w:t>
-      </w:r>
-      <w:bookmarkStart w:id="0" w:name="_GoBack"/>
-      <w:bookmarkEnd w:id="0"/>
-      <w:r>
-        <w:t xml:space="preserve">n the </w:t>
+        <w:t xml:space="preserve">On the </w:t>
       </w:r>
       <w:r>
         <w:rPr>
@@ -197,10 +198,7 @@
         <w:t>loadout</w:t>
       </w:r>
       <w:r>
-        <w:t xml:space="preserve"> they wish to equip. </w:t>
-      </w:r>
-      <w:r>
-        <w:t xml:space="preserve">The </w:t>
+        <w:t xml:space="preserve"> they wish to equip. The </w:t>
       </w:r>
       <w:r>
         <w:rPr>

</xml_diff>